<commit_message>
Updated for Java 17
</commit_message>
<xml_diff>
--- a/windows/04-install-mysql-windows.docx
+++ b/windows/04-install-mysql-windows.docx
@@ -1,6 +1,6 @@
 
 <file path=word/document.xml><?xml version="1.0" encoding="utf-8"?>
-<w:document xmlns:wpc="http://schemas.microsoft.com/office/word/2010/wordprocessingCanvas" xmlns:cx="http://schemas.microsoft.com/office/drawing/2014/chartex" xmlns:cx1="http://schemas.microsoft.com/office/drawing/2015/9/8/chartex" xmlns:cx2="http://schemas.microsoft.com/office/drawing/2015/10/21/chartex" xmlns:cx3="http://schemas.microsoft.com/office/drawing/2016/5/9/chartex" xmlns:cx4="http://schemas.microsoft.com/office/drawing/2016/5/10/chartex" xmlns:cx5="http://schemas.microsoft.com/office/drawing/2016/5/11/chartex" xmlns:cx6="http://schemas.microsoft.com/office/drawing/2016/5/12/chartex" xmlns:cx7="http://schemas.microsoft.com/office/drawing/2016/5/13/chartex" xmlns:cx8="http://schemas.microsoft.com/office/drawing/2016/5/14/chartex" xmlns:mc="http://schemas.openxmlformats.org/markup-compatibility/2006" xmlns:aink="http://schemas.microsoft.com/office/drawing/2016/ink" xmlns:am3d="http://schemas.microsoft.com/office/drawing/2017/model3d" xmlns:o="urn:schemas-microsoft-com:office:office" xmlns:r="http://schemas.openxmlformats.org/officeDocument/2006/relationships" xmlns:m="http://schemas.openxmlformats.org/officeDocument/2006/math" xmlns:v="urn:schemas-microsoft-com:vml" xmlns:wp14="http://schemas.microsoft.com/office/word/2010/wordprocessingDrawing" xmlns:wp="http://schemas.openxmlformats.org/drawingml/2006/wordprocessingDrawing" xmlns:w10="urn:schemas-microsoft-com:office:word" xmlns:w="http://schemas.openxmlformats.org/wordprocessingml/2006/main" xmlns:w14="http://schemas.microsoft.com/office/word/2010/wordml" xmlns:w15="http://schemas.microsoft.com/office/word/2012/wordml" xmlns:w16cex="http://schemas.microsoft.com/office/word/2018/wordml/cex" xmlns:w16cid="http://schemas.microsoft.com/office/word/2016/wordml/cid" xmlns:w16="http://schemas.microsoft.com/office/word/2018/wordml" xmlns:w16sdtdh="http://schemas.microsoft.com/office/word/2020/wordml/sdtdatahash" xmlns:w16se="http://schemas.microsoft.com/office/word/2015/wordml/symex" xmlns:wpg="http://schemas.microsoft.com/office/word/2010/wordprocessingGroup" xmlns:wpi="http://schemas.microsoft.com/office/word/2010/wordprocessingInk" xmlns:wne="http://schemas.microsoft.com/office/word/2006/wordml" xmlns:wps="http://schemas.microsoft.com/office/word/2010/wordprocessingShape" mc:Ignorable="w14 w15 w16se w16cid w16 w16cex w16sdtdh wp14">
+<w:document xmlns:wpc="http://schemas.microsoft.com/office/word/2010/wordprocessingCanvas" xmlns:cx="http://schemas.microsoft.com/office/drawing/2014/chartex" xmlns:cx1="http://schemas.microsoft.com/office/drawing/2015/9/8/chartex" xmlns:cx2="http://schemas.microsoft.com/office/drawing/2015/10/21/chartex" xmlns:cx3="http://schemas.microsoft.com/office/drawing/2016/5/9/chartex" xmlns:cx4="http://schemas.microsoft.com/office/drawing/2016/5/10/chartex" xmlns:cx5="http://schemas.microsoft.com/office/drawing/2016/5/11/chartex" xmlns:cx6="http://schemas.microsoft.com/office/drawing/2016/5/12/chartex" xmlns:cx7="http://schemas.microsoft.com/office/drawing/2016/5/13/chartex" xmlns:cx8="http://schemas.microsoft.com/office/drawing/2016/5/14/chartex" xmlns:mc="http://schemas.openxmlformats.org/markup-compatibility/2006" xmlns:aink="http://schemas.microsoft.com/office/drawing/2016/ink" xmlns:am3d="http://schemas.microsoft.com/office/drawing/2017/model3d" xmlns:o="urn:schemas-microsoft-com:office:office" xmlns:oel="http://schemas.microsoft.com/office/2019/extlst" xmlns:r="http://schemas.openxmlformats.org/officeDocument/2006/relationships" xmlns:m="http://schemas.openxmlformats.org/officeDocument/2006/math" xmlns:v="urn:schemas-microsoft-com:vml" xmlns:wp14="http://schemas.microsoft.com/office/word/2010/wordprocessingDrawing" xmlns:wp="http://schemas.openxmlformats.org/drawingml/2006/wordprocessingDrawing" xmlns:w10="urn:schemas-microsoft-com:office:word" xmlns:w="http://schemas.openxmlformats.org/wordprocessingml/2006/main" xmlns:w14="http://schemas.microsoft.com/office/word/2010/wordml" xmlns:w15="http://schemas.microsoft.com/office/word/2012/wordml" xmlns:w16cex="http://schemas.microsoft.com/office/word/2018/wordml/cex" xmlns:w16cid="http://schemas.microsoft.com/office/word/2016/wordml/cid" xmlns:w16="http://schemas.microsoft.com/office/word/2018/wordml" xmlns:w16sdtdh="http://schemas.microsoft.com/office/word/2020/wordml/sdtdatahash" xmlns:w16se="http://schemas.microsoft.com/office/word/2015/wordml/symex" xmlns:wpg="http://schemas.microsoft.com/office/word/2010/wordprocessingGroup" xmlns:wpi="http://schemas.microsoft.com/office/word/2010/wordprocessingInk" xmlns:wne="http://schemas.microsoft.com/office/word/2006/wordml" xmlns:wps="http://schemas.microsoft.com/office/word/2010/wordprocessingShape" mc:Ignorable="w14 w15 w16se w16cid w16 w16cex w16sdtdh wp14">
   <w:body>
     <w:p>
       <w:pPr>
@@ -253,30 +253,14 @@
     </w:p>
     <w:p>
       <w:pPr>
-        <w:pStyle w:val="ListParagraph"/>
-        <w:numPr>
-          <w:ilvl w:val="0"/>
-          <w:numId w:val="1"/>
-        </w:numPr>
-        <w:contextualSpacing w:val="0"/>
-      </w:pPr>
-      <w:r>
-        <w:t>Expand "MySQL Connectors". Expand "Connector/J" and select the latest "Connector/J". Click "Next".</w:t>
-      </w:r>
-    </w:p>
-    <w:p>
-      <w:pPr>
         <w:ind w:left="720"/>
       </w:pPr>
       <w:r>
-        <w:rPr>
-          <w:noProof/>
-        </w:rPr>
         <w:drawing>
-          <wp:inline distT="0" distB="0" distL="0" distR="0" wp14:anchorId="0DCAD51F" wp14:editId="395ECF64">
-            <wp:extent cx="3667125" cy="2772676"/>
-            <wp:effectExtent l="0" t="0" r="0" b="8890"/>
-            <wp:docPr id="3" name="Picture 3" descr="Graphical user interface, text, application&#10;&#10;Description automatically generated"/>
+          <wp:inline distT="0" distB="0" distL="0" distR="0" wp14:anchorId="3BEC5DC3" wp14:editId="01EC545A">
+            <wp:extent cx="3643461" cy="2746609"/>
+            <wp:effectExtent l="0" t="0" r="0" b="0"/>
+            <wp:docPr id="5" name="Picture 5" descr="Graphical user interface, application&#10;&#10;Description automatically generated"/>
             <wp:cNvGraphicFramePr>
               <a:graphicFrameLocks xmlns:a="http://schemas.openxmlformats.org/drawingml/2006/main" noChangeAspect="1"/>
             </wp:cNvGraphicFramePr>
@@ -284,7 +268,7 @@
               <a:graphicData uri="http://schemas.openxmlformats.org/drawingml/2006/picture">
                 <pic:pic xmlns:pic="http://schemas.openxmlformats.org/drawingml/2006/picture">
                   <pic:nvPicPr>
-                    <pic:cNvPr id="3" name="Picture 3" descr="Graphical user interface, text, application&#10;&#10;Description automatically generated"/>
+                    <pic:cNvPr id="5" name="Picture 5" descr="Graphical user interface, application&#10;&#10;Description automatically generated"/>
                     <pic:cNvPicPr/>
                   </pic:nvPicPr>
                   <pic:blipFill>
@@ -296,7 +280,7 @@
                   <pic:spPr>
                     <a:xfrm>
                       <a:off x="0" y="0"/>
-                      <a:ext cx="3673452" cy="2777459"/>
+                      <a:ext cx="3656819" cy="2756679"/>
                     </a:xfrm>
                     <a:prstGeom prst="rect">
                       <a:avLst/>
@@ -390,8 +374,44 @@
         </w:numPr>
       </w:pPr>
       <w:r>
+        <w:t>On the "Accounts and Roles" page, enter the password for the "root" account. Don't forget this password, as you will use this password for MySQL Workbench". Click "Check". Then click "Next".</w:t>
+      </w:r>
+    </w:p>
+    <w:p>
+      <w:pPr>
+        <w:pStyle w:val="ListParagraph"/>
+        <w:numPr>
+          <w:ilvl w:val="0"/>
+          <w:numId w:val="1"/>
+        </w:numPr>
+      </w:pPr>
+      <w:r>
+        <w:t xml:space="preserve">On the </w:t>
+      </w:r>
+      <w:r>
+        <w:t>"</w:t>
+      </w:r>
+      <w:r>
+        <w:t>Windows Service</w:t>
+      </w:r>
+      <w:r>
+        <w:t>"</w:t>
+      </w:r>
+      <w:r>
+        <w:t xml:space="preserve"> page, leave the settings the way they are and click "Next".</w:t>
+      </w:r>
+    </w:p>
+    <w:p>
+      <w:pPr>
+        <w:pStyle w:val="ListParagraph"/>
+        <w:numPr>
+          <w:ilvl w:val="0"/>
+          <w:numId w:val="1"/>
+        </w:numPr>
+      </w:pPr>
+      <w:r>
         <w:lastRenderedPageBreak/>
-        <w:t>On the "Accounts and Roles" page, enter the password for the "root" account. Don't forget this password, as you will use this password for MySQL Workbench". Click "Check". Then click "Next".</w:t>
+        <w:t>On the "Server File Permissions" page click "Next".</w:t>
       </w:r>
     </w:p>
     <w:p>
@@ -403,7 +423,7 @@
         </w:numPr>
       </w:pPr>
       <w:r>
-        <w:t>On the Windows Service page, leave the settings the way they are and click "Next".</w:t>
+        <w:t>On the "Apply Configuration" page, click "Execute". When done, click "Finish".</w:t>
       </w:r>
     </w:p>
     <w:p>
@@ -415,7 +435,7 @@
         </w:numPr>
       </w:pPr>
       <w:r>
-        <w:t>On the "Apply Configuration" page, click "Execute". When done, click "Finish".</w:t>
+        <w:t>On the "Product Configuration" page, click "Next".</w:t>
       </w:r>
     </w:p>
     <w:p>
@@ -427,154 +447,7 @@
         </w:numPr>
       </w:pPr>
       <w:r>
-        <w:t>On the "Product Configuration" page, click "Next".</w:t>
-      </w:r>
-    </w:p>
-    <w:p>
-      <w:pPr>
-        <w:pStyle w:val="ListParagraph"/>
-        <w:numPr>
-          <w:ilvl w:val="0"/>
-          <w:numId w:val="1"/>
-        </w:numPr>
-      </w:pPr>
-      <w:r>
         <w:t>On the "Installation Complete" page, click "Finish".</w:t>
-      </w:r>
-    </w:p>
-    <w:p>
-      <w:pPr>
-        <w:pStyle w:val="Heading1"/>
-      </w:pPr>
-      <w:r>
-        <w:t>Add to path</w:t>
-      </w:r>
-    </w:p>
-    <w:p>
-      <w:pPr>
-        <w:pStyle w:val="ListParagraph"/>
-        <w:numPr>
-          <w:ilvl w:val="0"/>
-          <w:numId w:val="2"/>
-        </w:numPr>
-      </w:pPr>
-      <w:r>
-        <w:t>Click the Windows key and type "env" (without the quotes). Click "Edit environment variables for your account".</w:t>
-      </w:r>
-    </w:p>
-    <w:p>
-      <w:pPr>
-        <w:ind w:left="720"/>
-      </w:pPr>
-      <w:r>
-        <w:rPr>
-          <w:noProof/>
-        </w:rPr>
-        <w:drawing>
-          <wp:inline distT="0" distB="0" distL="0" distR="0" wp14:anchorId="6238B366" wp14:editId="34472E77">
-            <wp:extent cx="1691575" cy="2952750"/>
-            <wp:effectExtent l="0" t="0" r="4445" b="0"/>
-            <wp:docPr id="4" name="Picture 4" descr="Graphical user interface, text, application&#10;&#10;Description automatically generated"/>
-            <wp:cNvGraphicFramePr>
-              <a:graphicFrameLocks xmlns:a="http://schemas.openxmlformats.org/drawingml/2006/main" noChangeAspect="1"/>
-            </wp:cNvGraphicFramePr>
-            <a:graphic xmlns:a="http://schemas.openxmlformats.org/drawingml/2006/main">
-              <a:graphicData uri="http://schemas.openxmlformats.org/drawingml/2006/picture">
-                <pic:pic xmlns:pic="http://schemas.openxmlformats.org/drawingml/2006/picture">
-                  <pic:nvPicPr>
-                    <pic:cNvPr id="4" name="Picture 4" descr="Graphical user interface, text, application&#10;&#10;Description automatically generated"/>
-                    <pic:cNvPicPr/>
-                  </pic:nvPicPr>
-                  <pic:blipFill>
-                    <a:blip r:embed="rId10"/>
-                    <a:stretch>
-                      <a:fillRect/>
-                    </a:stretch>
-                  </pic:blipFill>
-                  <pic:spPr>
-                    <a:xfrm>
-                      <a:off x="0" y="0"/>
-                      <a:ext cx="1694851" cy="2958469"/>
-                    </a:xfrm>
-                    <a:prstGeom prst="rect">
-                      <a:avLst/>
-                    </a:prstGeom>
-                  </pic:spPr>
-                </pic:pic>
-              </a:graphicData>
-            </a:graphic>
-          </wp:inline>
-        </w:drawing>
-      </w:r>
-    </w:p>
-    <w:p>
-      <w:pPr>
-        <w:pStyle w:val="ListParagraph"/>
-        <w:numPr>
-          <w:ilvl w:val="0"/>
-          <w:numId w:val="2"/>
-        </w:numPr>
-        <w:contextualSpacing w:val="0"/>
-      </w:pPr>
-      <w:r>
-        <w:t xml:space="preserve">Double-click on "Path" in the top section ("User variables…). Enter the path to the installed "bin" directory under the MySQL installation. (If you didn't change it, it's in "C:\Program Files\MySQL\MySQL Server 8.0".) So, click "New" and enter </w:t>
-      </w:r>
-      <w:r>
-        <w:rPr>
-          <w:rStyle w:val="CodeChar"/>
-        </w:rPr>
-        <w:t>C:\Program Files\MySQL\MySQL Server 8.0\bin</w:t>
-      </w:r>
-      <w:r>
-        <w:t>. Press Enter. Click OK.</w:t>
-      </w:r>
-    </w:p>
-    <w:p>
-      <w:pPr>
-        <w:pStyle w:val="ListParagraph"/>
-        <w:numPr>
-          <w:ilvl w:val="0"/>
-          <w:numId w:val="2"/>
-        </w:numPr>
-        <w:contextualSpacing w:val="0"/>
-      </w:pPr>
-      <w:r>
-        <w:t xml:space="preserve">Test the path by opening a </w:t>
-      </w:r>
-      <w:r>
-        <w:rPr>
-          <w:i/>
-          <w:iCs/>
-        </w:rPr>
-        <w:t>new</w:t>
-      </w:r>
-      <w:r>
-        <w:t xml:space="preserve"> </w:t>
-      </w:r>
-      <w:proofErr w:type="spellStart"/>
-      <w:r>
-        <w:t>cmd</w:t>
-      </w:r>
-      <w:proofErr w:type="spellEnd"/>
-      <w:r>
-        <w:t xml:space="preserve"> window. Type </w:t>
-      </w:r>
-      <w:proofErr w:type="spellStart"/>
-      <w:r>
-        <w:rPr>
-          <w:rStyle w:val="CodeChar"/>
-        </w:rPr>
-        <w:t>mysql</w:t>
-      </w:r>
-      <w:proofErr w:type="spellEnd"/>
-      <w:r>
-        <w:rPr>
-          <w:rStyle w:val="CodeChar"/>
-        </w:rPr>
-        <w:t xml:space="preserve"> -u root -p</w:t>
-      </w:r>
-      <w:r>
-        <w:t xml:space="preserve"> and press Enter. You should be prompted for the root password.</w:t>
       </w:r>
     </w:p>
     <w:sectPr>
@@ -588,7 +461,7 @@
 </file>
 
 <file path=word/numbering.xml><?xml version="1.0" encoding="utf-8"?>
-<w:numbering xmlns:wpc="http://schemas.microsoft.com/office/word/2010/wordprocessingCanvas" xmlns:cx="http://schemas.microsoft.com/office/drawing/2014/chartex" xmlns:cx1="http://schemas.microsoft.com/office/drawing/2015/9/8/chartex" xmlns:cx2="http://schemas.microsoft.com/office/drawing/2015/10/21/chartex" xmlns:cx3="http://schemas.microsoft.com/office/drawing/2016/5/9/chartex" xmlns:cx4="http://schemas.microsoft.com/office/drawing/2016/5/10/chartex" xmlns:cx5="http://schemas.microsoft.com/office/drawing/2016/5/11/chartex" xmlns:cx6="http://schemas.microsoft.com/office/drawing/2016/5/12/chartex" xmlns:cx7="http://schemas.microsoft.com/office/drawing/2016/5/13/chartex" xmlns:cx8="http://schemas.microsoft.com/office/drawing/2016/5/14/chartex" xmlns:mc="http://schemas.openxmlformats.org/markup-compatibility/2006" xmlns:aink="http://schemas.microsoft.com/office/drawing/2016/ink" xmlns:am3d="http://schemas.microsoft.com/office/drawing/2017/model3d" xmlns:o="urn:schemas-microsoft-com:office:office" xmlns:r="http://schemas.openxmlformats.org/officeDocument/2006/relationships" xmlns:m="http://schemas.openxmlformats.org/officeDocument/2006/math" xmlns:v="urn:schemas-microsoft-com:vml" xmlns:wp14="http://schemas.microsoft.com/office/word/2010/wordprocessingDrawing" xmlns:wp="http://schemas.openxmlformats.org/drawingml/2006/wordprocessingDrawing" xmlns:w10="urn:schemas-microsoft-com:office:word" xmlns:w="http://schemas.openxmlformats.org/wordprocessingml/2006/main" xmlns:w14="http://schemas.microsoft.com/office/word/2010/wordml" xmlns:w15="http://schemas.microsoft.com/office/word/2012/wordml" xmlns:w16cex="http://schemas.microsoft.com/office/word/2018/wordml/cex" xmlns:w16cid="http://schemas.microsoft.com/office/word/2016/wordml/cid" xmlns:w16="http://schemas.microsoft.com/office/word/2018/wordml" xmlns:w16sdtdh="http://schemas.microsoft.com/office/word/2020/wordml/sdtdatahash" xmlns:w16se="http://schemas.microsoft.com/office/word/2015/wordml/symex" xmlns:wpg="http://schemas.microsoft.com/office/word/2010/wordprocessingGroup" xmlns:wpi="http://schemas.microsoft.com/office/word/2010/wordprocessingInk" xmlns:wne="http://schemas.microsoft.com/office/word/2006/wordml" xmlns:wps="http://schemas.microsoft.com/office/word/2010/wordprocessingShape" mc:Ignorable="w14 w15 w16se w16cid w16 w16cex w16sdtdh wp14">
+<w:numbering xmlns:wpc="http://schemas.microsoft.com/office/word/2010/wordprocessingCanvas" xmlns:cx="http://schemas.microsoft.com/office/drawing/2014/chartex" xmlns:cx1="http://schemas.microsoft.com/office/drawing/2015/9/8/chartex" xmlns:cx2="http://schemas.microsoft.com/office/drawing/2015/10/21/chartex" xmlns:cx3="http://schemas.microsoft.com/office/drawing/2016/5/9/chartex" xmlns:cx4="http://schemas.microsoft.com/office/drawing/2016/5/10/chartex" xmlns:cx5="http://schemas.microsoft.com/office/drawing/2016/5/11/chartex" xmlns:cx6="http://schemas.microsoft.com/office/drawing/2016/5/12/chartex" xmlns:cx7="http://schemas.microsoft.com/office/drawing/2016/5/13/chartex" xmlns:cx8="http://schemas.microsoft.com/office/drawing/2016/5/14/chartex" xmlns:mc="http://schemas.openxmlformats.org/markup-compatibility/2006" xmlns:aink="http://schemas.microsoft.com/office/drawing/2016/ink" xmlns:am3d="http://schemas.microsoft.com/office/drawing/2017/model3d" xmlns:o="urn:schemas-microsoft-com:office:office" xmlns:oel="http://schemas.microsoft.com/office/2019/extlst" xmlns:r="http://schemas.openxmlformats.org/officeDocument/2006/relationships" xmlns:m="http://schemas.openxmlformats.org/officeDocument/2006/math" xmlns:v="urn:schemas-microsoft-com:vml" xmlns:wp14="http://schemas.microsoft.com/office/word/2010/wordprocessingDrawing" xmlns:wp="http://schemas.openxmlformats.org/drawingml/2006/wordprocessingDrawing" xmlns:w10="urn:schemas-microsoft-com:office:word" xmlns:w="http://schemas.openxmlformats.org/wordprocessingml/2006/main" xmlns:w14="http://schemas.microsoft.com/office/word/2010/wordml" xmlns:w15="http://schemas.microsoft.com/office/word/2012/wordml" xmlns:w16cex="http://schemas.microsoft.com/office/word/2018/wordml/cex" xmlns:w16cid="http://schemas.microsoft.com/office/word/2016/wordml/cid" xmlns:w16="http://schemas.microsoft.com/office/word/2018/wordml" xmlns:w16sdtdh="http://schemas.microsoft.com/office/word/2020/wordml/sdtdatahash" xmlns:w16se="http://schemas.microsoft.com/office/word/2015/wordml/symex" xmlns:wpg="http://schemas.microsoft.com/office/word/2010/wordprocessingGroup" xmlns:wpi="http://schemas.microsoft.com/office/word/2010/wordprocessingInk" xmlns:wne="http://schemas.microsoft.com/office/word/2006/wordml" xmlns:wps="http://schemas.microsoft.com/office/word/2010/wordprocessingShape" mc:Ignorable="w14 w15 w16se w16cid w16 w16cex w16sdtdh wp14">
   <w:abstractNum w:abstractNumId="0" w15:restartNumberingAfterBreak="0">
     <w:nsid w:val="3308758D"/>
     <w:multiLevelType w:val="hybridMultilevel"/>
@@ -1020,19 +893,19 @@
       </w:pPr>
     </w:lvl>
   </w:abstractNum>
-  <w:num w:numId="1">
+  <w:num w:numId="1" w16cid:durableId="1965041758">
     <w:abstractNumId w:val="1"/>
   </w:num>
-  <w:num w:numId="2">
+  <w:num w:numId="2" w16cid:durableId="2022121158">
     <w:abstractNumId w:val="2"/>
   </w:num>
-  <w:num w:numId="3">
+  <w:num w:numId="3" w16cid:durableId="2117018203">
     <w:abstractNumId w:val="0"/>
   </w:num>
-  <w:num w:numId="4">
+  <w:num w:numId="4" w16cid:durableId="875779908">
     <w:abstractNumId w:val="3"/>
   </w:num>
-  <w:num w:numId="5">
+  <w:num w:numId="5" w16cid:durableId="948777208">
     <w:abstractNumId w:val="4"/>
   </w:num>
 </w:numbering>

</xml_diff>